<commit_message>
Actualizo cambios en requisitos de cierre y manual de usuario
</commit_message>
<xml_diff>
--- a/Documentos Proyecto/Carpeta Técnica y Manual de Usuario/Manual de Usuario.docx
+++ b/Documentos Proyecto/Carpeta Técnica y Manual de Usuario/Manual de Usuario.docx
@@ -146,6 +146,7 @@
                                   </w:rPr>
                                   <w:alias w:val="Subtítulo"/>
                                   <w:id w:val="-505288762"/>
+                                  <w:showingPlcHdr/>
                                   <w:dataBinding w:prefixMappings="xmlns:ns0='http://schemas.openxmlformats.org/package/2006/metadata/core-properties' xmlns:ns1='http://purl.org/dc/elements/1.1/'" w:xpath="/ns0:coreProperties[1]/ns1:subject[1]" w:storeItemID="{6C3C8BC8-F283-45AE-878A-BAB7291924A1}"/>
                                   <w:text/>
                                 </w:sdtPr>
@@ -165,7 +166,7 @@
                                         <w:sz w:val="32"/>
                                         <w:szCs w:val="32"/>
                                       </w:rPr>
-                                      <w:t>Placa de Energía Piezoeléctrica Renovable</w:t>
+                                      <w:t xml:space="preserve">     </w:t>
                                     </w:r>
                                   </w:p>
                                 </w:sdtContent>
@@ -205,6 +206,7 @@
                             </w:rPr>
                             <w:alias w:val="Subtítulo"/>
                             <w:id w:val="-505288762"/>
+                            <w:showingPlcHdr/>
                             <w:dataBinding w:prefixMappings="xmlns:ns0='http://schemas.openxmlformats.org/package/2006/metadata/core-properties' xmlns:ns1='http://purl.org/dc/elements/1.1/'" w:xpath="/ns0:coreProperties[1]/ns1:subject[1]" w:storeItemID="{6C3C8BC8-F283-45AE-878A-BAB7291924A1}"/>
                             <w:text/>
                           </w:sdtPr>
@@ -224,7 +226,7 @@
                                   <w:sz w:val="32"/>
                                   <w:szCs w:val="32"/>
                                 </w:rPr>
-                                <w:t>Placa de Energía Piezoeléctrica Renovable</w:t>
+                                <w:t xml:space="preserve">     </w:t>
                               </w:r>
                             </w:p>
                           </w:sdtContent>
@@ -333,96 +335,60 @@
             <mc:AlternateContent>
               <mc:Choice Requires="wps">
                 <w:drawing>
-                  <wp:anchor distT="45720" distB="45720" distL="114300" distR="114300" simplePos="0" relativeHeight="251670528" behindDoc="0" locked="0" layoutInCell="1" allowOverlap="1" wp14:anchorId="246B0F9D" wp14:editId="553B602B">
+                  <wp:anchor distT="0" distB="0" distL="114300" distR="114300" simplePos="0" relativeHeight="251674624" behindDoc="0" locked="0" layoutInCell="1" allowOverlap="1" wp14:anchorId="086CCAC4" wp14:editId="5EB71861">
                     <wp:simplePos x="0" y="0"/>
                     <wp:positionH relativeFrom="margin">
-                      <wp:posOffset>-970462</wp:posOffset>
+                      <wp:align>right</wp:align>
                     </wp:positionH>
                     <wp:positionV relativeFrom="paragraph">
-                      <wp:posOffset>3818255</wp:posOffset>
+                      <wp:posOffset>7798858</wp:posOffset>
                     </wp:positionV>
-                    <wp:extent cx="5300980" cy="1958975"/>
-                    <wp:effectExtent l="0" t="0" r="0" b="3175"/>
-                    <wp:wrapSquare wrapText="bothSides"/>
-                    <wp:docPr id="465942037" name="Cuadro de texto 2"/>
-                    <wp:cNvGraphicFramePr>
-                      <a:graphicFrameLocks xmlns:a="http://schemas.openxmlformats.org/drawingml/2006/main"/>
-                    </wp:cNvGraphicFramePr>
+                    <wp:extent cx="6154615" cy="580292"/>
+                    <wp:effectExtent l="0" t="0" r="0" b="0"/>
+                    <wp:wrapNone/>
+                    <wp:docPr id="1150942606" name="Rectángulo 7"/>
+                    <wp:cNvGraphicFramePr/>
                     <a:graphic xmlns:a="http://schemas.openxmlformats.org/drawingml/2006/main">
                       <a:graphicData uri="http://schemas.microsoft.com/office/word/2010/wordprocessingShape">
                         <wps:wsp>
-                          <wps:cNvSpPr txBox="1">
-                            <a:spLocks noChangeArrowheads="1"/>
-                          </wps:cNvSpPr>
-                          <wps:spPr bwMode="auto">
+                          <wps:cNvSpPr/>
+                          <wps:spPr>
                             <a:xfrm>
                               <a:off x="0" y="0"/>
-                              <a:ext cx="5300980" cy="1958975"/>
+                              <a:ext cx="6154615" cy="580292"/>
                             </a:xfrm>
                             <a:prstGeom prst="rect">
                               <a:avLst/>
                             </a:prstGeom>
-                            <a:noFill/>
-                            <a:ln w="9525">
+                            <a:solidFill>
+                              <a:schemeClr val="accent3">
+                                <a:lumMod val="75000"/>
+                              </a:schemeClr>
+                            </a:solidFill>
+                            <a:ln>
                               <a:noFill/>
-                              <a:miter lim="800000"/>
-                              <a:headEnd/>
-                              <a:tailEnd/>
                             </a:ln>
                           </wps:spPr>
-                          <wps:txbx>
-                            <w:txbxContent>
-                              <w:sdt>
-                                <w:sdtPr>
-                                  <w:rPr>
-                                    <w:rFonts w:ascii="Times New Roman" w:hAnsi="Times New Roman" w:cs="Times New Roman"/>
-                                    <w:b/>
-                                    <w:bCs/>
-                                    <w:caps/>
-                                    <w:color w:val="FFFFFF" w:themeColor="background1"/>
-                                    <w:sz w:val="80"/>
-                                    <w:szCs w:val="80"/>
-                                  </w:rPr>
-                                  <w:alias w:val="Título"/>
-                                  <w:id w:val="-1275550102"/>
-                                  <w:dataBinding w:prefixMappings="xmlns:ns0='http://schemas.openxmlformats.org/package/2006/metadata/core-properties' xmlns:ns1='http://purl.org/dc/elements/1.1/'" w:xpath="/ns0:coreProperties[1]/ns1:title[1]" w:storeItemID="{6C3C8BC8-F283-45AE-878A-BAB7291924A1}"/>
-                                  <w:text/>
-                                </w:sdtPr>
-                                <w:sdtContent>
-                                  <w:p>
-                                    <w:pPr>
-                                      <w:pStyle w:val="Ttulo"/>
-                                      <w:jc w:val="center"/>
-                                      <w:rPr>
-                                        <w:caps/>
-                                        <w:color w:val="FFFFFF" w:themeColor="background1"/>
-                                        <w:sz w:val="80"/>
-                                        <w:szCs w:val="80"/>
-                                      </w:rPr>
-                                    </w:pPr>
-                                    <w:r>
-                                      <w:rPr>
-                                        <w:rFonts w:ascii="Times New Roman" w:hAnsi="Times New Roman" w:cs="Times New Roman"/>
-                                        <w:b/>
-                                        <w:bCs/>
-                                        <w:caps/>
-                                        <w:color w:val="FFFFFF" w:themeColor="background1"/>
-                                        <w:sz w:val="80"/>
-                                        <w:szCs w:val="80"/>
-                                      </w:rPr>
-                                      <w:t>Manual de usuario</w:t>
-                                    </w:r>
-                                  </w:p>
-                                </w:sdtContent>
-                              </w:sdt>
-                              <w:p>
-                                <w:pPr>
-                                  <w:jc w:val="center"/>
-                                </w:pPr>
-                              </w:p>
-                            </w:txbxContent>
-                          </wps:txbx>
-                          <wps:bodyPr rot="0" vert="horz" wrap="square" lIns="91440" tIns="45720" rIns="91440" bIns="45720" anchor="t" anchorCtr="0">
+                          <wps:style>
+                            <a:lnRef idx="2">
+                              <a:schemeClr val="accent1">
+                                <a:shade val="15000"/>
+                              </a:schemeClr>
+                            </a:lnRef>
+                            <a:fillRef idx="1">
+                              <a:schemeClr val="accent1"/>
+                            </a:fillRef>
+                            <a:effectRef idx="0">
+                              <a:schemeClr val="accent1"/>
+                            </a:effectRef>
+                            <a:fontRef idx="minor">
+                              <a:schemeClr val="lt1"/>
+                            </a:fontRef>
+                          </wps:style>
+                          <wps:bodyPr rot="0" spcFirstLastPara="0" vertOverflow="overflow" horzOverflow="overflow" vert="horz" wrap="square" lIns="91440" tIns="45720" rIns="91440" bIns="45720" numCol="1" spcCol="0" rtlCol="0" fromWordArt="0" anchor="ctr" anchorCtr="0" forceAA="0" compatLnSpc="1">
+                            <a:prstTxWarp prst="textNoShape">
+                              <a:avLst/>
+                            </a:prstTxWarp>
                             <a:noAutofit/>
                           </wps:bodyPr>
                         </wps:wsp>
@@ -439,163 +405,8 @@
               </mc:Choice>
               <mc:Fallback>
                 <w:pict>
-                  <v:shapetype w14:anchorId="246B0F9D" id="_x0000_t202" coordsize="21600,21600" o:spt="202" path="m,l,21600r21600,l21600,xe">
-                    <v:stroke joinstyle="miter"/>
-                    <v:path gradientshapeok="t" o:connecttype="rect"/>
-                  </v:shapetype>
-                  <v:shape id="Cuadro de texto 2" o:spid="_x0000_s1027" type="#_x0000_t202" style="position:absolute;margin-left:-76.4pt;margin-top:300.65pt;width:417.4pt;height:154.25pt;z-index:251670528;visibility:visible;mso-wrap-style:square;mso-width-percent:0;mso-height-percent:0;mso-wrap-distance-left:9pt;mso-wrap-distance-top:3.6pt;mso-wrap-distance-right:9pt;mso-wrap-distance-bottom:3.6pt;mso-position-horizontal:absolute;mso-position-horizontal-relative:margin;mso-position-vertical:absolute;mso-position-vertical-relative:text;mso-width-percent:0;mso-height-percent:0;mso-width-relative:margin;mso-height-relative:margin;v-text-anchor:top" o:gfxdata="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" filled="f" stroked="f">
-                    <v:textbox>
-                      <w:txbxContent>
-                        <w:sdt>
-                          <w:sdtPr>
-                            <w:rPr>
-                              <w:rFonts w:ascii="Times New Roman" w:hAnsi="Times New Roman" w:cs="Times New Roman"/>
-                              <w:b/>
-                              <w:bCs/>
-                              <w:caps/>
-                              <w:color w:val="FFFFFF" w:themeColor="background1"/>
-                              <w:sz w:val="80"/>
-                              <w:szCs w:val="80"/>
-                            </w:rPr>
-                            <w:alias w:val="Título"/>
-                            <w:id w:val="-1275550102"/>
-                            <w:dataBinding w:prefixMappings="xmlns:ns0='http://schemas.openxmlformats.org/package/2006/metadata/core-properties' xmlns:ns1='http://purl.org/dc/elements/1.1/'" w:xpath="/ns0:coreProperties[1]/ns1:title[1]" w:storeItemID="{6C3C8BC8-F283-45AE-878A-BAB7291924A1}"/>
-                            <w:text/>
-                          </w:sdtPr>
-                          <w:sdtContent>
-                            <w:p>
-                              <w:pPr>
-                                <w:pStyle w:val="Ttulo"/>
-                                <w:jc w:val="center"/>
-                                <w:rPr>
-                                  <w:caps/>
-                                  <w:color w:val="FFFFFF" w:themeColor="background1"/>
-                                  <w:sz w:val="80"/>
-                                  <w:szCs w:val="80"/>
-                                </w:rPr>
-                              </w:pPr>
-                              <w:r>
-                                <w:rPr>
-                                  <w:rFonts w:ascii="Times New Roman" w:hAnsi="Times New Roman" w:cs="Times New Roman"/>
-                                  <w:b/>
-                                  <w:bCs/>
-                                  <w:caps/>
-                                  <w:color w:val="FFFFFF" w:themeColor="background1"/>
-                                  <w:sz w:val="80"/>
-                                  <w:szCs w:val="80"/>
-                                </w:rPr>
-                                <w:t>Manual de usuario</w:t>
-                              </w:r>
-                            </w:p>
-                          </w:sdtContent>
-                        </w:sdt>
-                        <w:p>
-                          <w:pPr>
-                            <w:jc w:val="center"/>
-                          </w:pPr>
-                        </w:p>
-                      </w:txbxContent>
-                    </v:textbox>
-                    <w10:wrap type="square" anchorx="margin"/>
-                  </v:shape>
-                </w:pict>
-              </mc:Fallback>
-            </mc:AlternateContent>
-          </w:r>
-          <w:r>
-            <w:rPr>
-              <w:noProof/>
-            </w:rPr>
-            <mc:AlternateContent>
-              <mc:Choice Requires="wps">
-                <w:drawing>
-                  <wp:anchor distT="0" distB="0" distL="114300" distR="114300" simplePos="0" relativeHeight="251659264" behindDoc="0" locked="0" layoutInCell="1" allowOverlap="1" wp14:anchorId="0DD6058D" wp14:editId="0775469D">
-                    <wp:simplePos x="0" y="0"/>
-                    <wp:positionH relativeFrom="page">
-                      <wp:posOffset>330200</wp:posOffset>
-                    </wp:positionH>
-                    <wp:positionV relativeFrom="margin">
-                      <wp:posOffset>3875405</wp:posOffset>
-                    </wp:positionV>
-                    <wp:extent cx="5008880" cy="2335530"/>
-                    <wp:effectExtent l="0" t="0" r="20320" b="26670"/>
-                    <wp:wrapNone/>
-                    <wp:docPr id="471" name="Rectángulo 16"/>
-                    <wp:cNvGraphicFramePr>
-                      <a:graphicFrameLocks xmlns:a="http://schemas.openxmlformats.org/drawingml/2006/main"/>
-                    </wp:cNvGraphicFramePr>
-                    <a:graphic xmlns:a="http://schemas.openxmlformats.org/drawingml/2006/main">
-                      <a:graphicData uri="http://schemas.microsoft.com/office/word/2010/wordprocessingShape">
-                        <wps:wsp>
-                          <wps:cNvSpPr>
-                            <a:spLocks/>
-                          </wps:cNvSpPr>
-                          <wps:spPr bwMode="auto">
-                            <a:xfrm>
-                              <a:off x="0" y="0"/>
-                              <a:ext cx="5008880" cy="2335530"/>
-                            </a:xfrm>
-                            <a:prstGeom prst="rect">
-                              <a:avLst/>
-                            </a:prstGeom>
-                            <a:solidFill>
-                              <a:schemeClr val="accent3">
-                                <a:lumMod val="75000"/>
-                              </a:schemeClr>
-                            </a:solidFill>
-                            <a:ln>
-                              <a:solidFill>
-                                <a:schemeClr val="accent3">
-                                  <a:lumMod val="20000"/>
-                                  <a:lumOff val="80000"/>
-                                </a:schemeClr>
-                              </a:solidFill>
-                            </a:ln>
-                          </wps:spPr>
-                          <wps:txbx>
-                            <w:txbxContent>
-                              <w:p>
-                                <w:pPr>
-                                  <w:spacing w:before="240"/>
-                                  <w:rPr>
-                                    <w:color w:val="FFFFFF" w:themeColor="background1"/>
-                                  </w:rPr>
-                                </w:pPr>
-                              </w:p>
-                            </w:txbxContent>
-                          </wps:txbx>
-                          <wps:bodyPr rot="0" vert="horz" wrap="square" lIns="274320" tIns="914400" rIns="274320" bIns="45720" anchor="ctr" anchorCtr="0" upright="1">
-                            <a:noAutofit/>
-                          </wps:bodyPr>
-                        </wps:wsp>
-                      </a:graphicData>
-                    </a:graphic>
-                    <wp14:sizeRelH relativeFrom="page">
-                      <wp14:pctWidth>0</wp14:pctWidth>
-                    </wp14:sizeRelH>
-                    <wp14:sizeRelV relativeFrom="page">
-                      <wp14:pctHeight>0</wp14:pctHeight>
-                    </wp14:sizeRelV>
-                  </wp:anchor>
-                </w:drawing>
-              </mc:Choice>
-              <mc:Fallback>
-                <w:pict>
-                  <v:rect w14:anchorId="0DD6058D" id="Rectángulo 16" o:spid="_x0000_s1028" style="position:absolute;margin-left:26pt;margin-top:305.15pt;width:394.4pt;height:183.9pt;z-index:251659264;visibility:visible;mso-wrap-style:square;mso-width-percent:0;mso-height-percent:0;mso-wrap-distance-left:9pt;mso-wrap-distance-top:0;mso-wrap-distance-right:9pt;mso-wrap-distance-bottom:0;mso-position-horizontal:absolute;mso-position-horizontal-relative:page;mso-position-vertical:absolute;mso-position-vertical-relative:margin;mso-width-percent:0;mso-height-percent:0;mso-width-relative:page;mso-height-relative:page;v-text-anchor:middle" o:gfxdata="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" fillcolor="#124f1a [2406]" strokecolor="#c1f0c7 [662]">
-                    <v:path arrowok="t"/>
-                    <v:textbox inset="21.6pt,1in,21.6pt">
-                      <w:txbxContent>
-                        <w:p>
-                          <w:pPr>
-                            <w:spacing w:before="240"/>
-                            <w:rPr>
-                              <w:color w:val="FFFFFF" w:themeColor="background1"/>
-                            </w:rPr>
-                          </w:pPr>
-                        </w:p>
-                      </w:txbxContent>
-                    </v:textbox>
-                    <w10:wrap anchorx="page" anchory="margin"/>
+                  <v:rect w14:anchorId="0F9C44A9" id="Rectángulo 7" o:spid="_x0000_s1026" style="position:absolute;margin-left:433.4pt;margin-top:614.1pt;width:484.6pt;height:45.7pt;z-index:251674624;visibility:visible;mso-wrap-style:square;mso-width-percent:0;mso-height-percent:0;mso-wrap-distance-left:9pt;mso-wrap-distance-top:0;mso-wrap-distance-right:9pt;mso-wrap-distance-bottom:0;mso-position-horizontal:right;mso-position-horizontal-relative:margin;mso-position-vertical:absolute;mso-position-vertical-relative:text;mso-width-percent:0;mso-height-percent:0;mso-width-relative:margin;mso-height-relative:margin;v-text-anchor:middle" o:gfxdata="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" fillcolor="#124f1a [2406]" stroked="f" strokeweight="1.5pt">
+                    <w10:wrap anchorx="margin"/>
                   </v:rect>
                 </w:pict>
               </mc:Fallback>
@@ -608,18 +419,18 @@
             <mc:AlternateContent>
               <mc:Choice Requires="wps">
                 <w:drawing>
-                  <wp:anchor distT="45720" distB="45720" distL="114300" distR="114300" simplePos="0" relativeHeight="251666432" behindDoc="0" locked="0" layoutInCell="1" allowOverlap="1" wp14:anchorId="40A500F3" wp14:editId="7292E1D9">
+                  <wp:anchor distT="45720" distB="45720" distL="114300" distR="114300" simplePos="0" relativeHeight="251676672" behindDoc="0" locked="0" layoutInCell="1" allowOverlap="1" wp14:anchorId="60B8A0A6" wp14:editId="705BD9B0">
                     <wp:simplePos x="0" y="0"/>
                     <wp:positionH relativeFrom="margin">
-                      <wp:posOffset>-838835</wp:posOffset>
+                      <wp:posOffset>-704578</wp:posOffset>
                     </wp:positionH>
                     <wp:positionV relativeFrom="paragraph">
-                      <wp:posOffset>5742940</wp:posOffset>
+                      <wp:posOffset>7797982</wp:posOffset>
                     </wp:positionV>
-                    <wp:extent cx="5143500" cy="1404620"/>
-                    <wp:effectExtent l="0" t="0" r="0" b="0"/>
+                    <wp:extent cx="5760720" cy="557530"/>
+                    <wp:effectExtent l="0" t="0" r="0" b="3810"/>
                     <wp:wrapSquare wrapText="bothSides"/>
-                    <wp:docPr id="217" name="Cuadro de texto 2"/>
+                    <wp:docPr id="2029888692" name="Cuadro de texto 2"/>
                     <wp:cNvGraphicFramePr>
                       <a:graphicFrameLocks xmlns:a="http://schemas.openxmlformats.org/drawingml/2006/main"/>
                     </wp:cNvGraphicFramePr>
@@ -632,7 +443,7 @@
                           <wps:spPr bwMode="auto">
                             <a:xfrm>
                               <a:off x="0" y="0"/>
-                              <a:ext cx="5143500" cy="1404620"/>
+                              <a:ext cx="5760720" cy="557530"/>
                             </a:xfrm>
                             <a:prstGeom prst="rect">
                               <a:avLst/>
@@ -654,9 +465,9 @@
                                     <w:rFonts w:ascii="Times New Roman" w:hAnsi="Times New Roman" w:cs="Times New Roman"/>
                                     <w:b/>
                                     <w:bCs/>
-                                    <w:color w:val="196B24" w:themeColor="accent3"/>
-                                    <w:sz w:val="44"/>
-                                    <w:szCs w:val="44"/>
+                                    <w:color w:val="FFFFFF" w:themeColor="background1"/>
+                                    <w:sz w:val="28"/>
+                                    <w:szCs w:val="28"/>
                                   </w:rPr>
                                 </w:pPr>
                                 <w:r>
@@ -664,41 +475,41 @@
                                     <w:rFonts w:ascii="Times New Roman" w:hAnsi="Times New Roman" w:cs="Times New Roman"/>
                                     <w:b/>
                                     <w:bCs/>
-                                    <w:color w:val="196B24" w:themeColor="accent3"/>
-                                    <w:sz w:val="44"/>
-                                    <w:szCs w:val="44"/>
+                                    <w:color w:val="FFFFFF" w:themeColor="background1"/>
+                                    <w:sz w:val="28"/>
+                                    <w:szCs w:val="28"/>
                                   </w:rPr>
-                                  <w:t>7° 1° Aviónica</w:t>
+                                  <w:t xml:space="preserve">Victoria Baza – Mauricio Blasco – Raúl Broncano – Ignacio García Isidro </w:t>
                                 </w:r>
-                              </w:p>
-                              <w:p>
-                                <w:pPr>
-                                  <w:jc w:val="center"/>
-                                  <w:rPr>
-                                    <w:rFonts w:ascii="Times New Roman" w:hAnsi="Times New Roman" w:cs="Times New Roman"/>
-                                    <w:b/>
-                                    <w:bCs/>
-                                    <w:color w:val="196B24" w:themeColor="accent3"/>
-                                    <w:sz w:val="44"/>
-                                    <w:szCs w:val="44"/>
-                                  </w:rPr>
-                                </w:pPr>
+                                <w:proofErr w:type="spellStart"/>
                                 <w:r>
                                   <w:rPr>
                                     <w:rFonts w:ascii="Times New Roman" w:hAnsi="Times New Roman" w:cs="Times New Roman"/>
                                     <w:b/>
                                     <w:bCs/>
-                                    <w:color w:val="196B24" w:themeColor="accent3"/>
-                                    <w:sz w:val="44"/>
-                                    <w:szCs w:val="44"/>
+                                    <w:color w:val="FFFFFF" w:themeColor="background1"/>
+                                    <w:sz w:val="28"/>
+                                    <w:szCs w:val="28"/>
                                   </w:rPr>
-                                  <w:t>Comisión “C”</w:t>
+                                  <w:t>Stabile</w:t>
+                                </w:r>
+                                <w:proofErr w:type="spellEnd"/>
+                                <w:r>
+                                  <w:rPr>
+                                    <w:rFonts w:ascii="Times New Roman" w:hAnsi="Times New Roman" w:cs="Times New Roman"/>
+                                    <w:b/>
+                                    <w:bCs/>
+                                    <w:color w:val="FFFFFF" w:themeColor="background1"/>
+                                    <w:sz w:val="28"/>
+                                    <w:szCs w:val="28"/>
+                                  </w:rPr>
+                                  <w:t xml:space="preserve"> – Santiago Tejeda</w:t>
                                 </w:r>
                               </w:p>
                             </w:txbxContent>
                           </wps:txbx>
                           <wps:bodyPr rot="0" vert="horz" wrap="square" lIns="91440" tIns="45720" rIns="91440" bIns="45720" anchor="t" anchorCtr="0">
-                            <a:spAutoFit/>
+                            <a:noAutofit/>
                           </wps:bodyPr>
                         </wps:wsp>
                       </a:graphicData>
@@ -707,15 +518,19 @@
                       <wp14:pctWidth>0</wp14:pctWidth>
                     </wp14:sizeRelH>
                     <wp14:sizeRelV relativeFrom="margin">
-                      <wp14:pctHeight>20000</wp14:pctHeight>
+                      <wp14:pctHeight>0</wp14:pctHeight>
                     </wp14:sizeRelV>
                   </wp:anchor>
                 </w:drawing>
               </mc:Choice>
               <mc:Fallback>
                 <w:pict>
-                  <v:shape w14:anchorId="40A500F3" id="_x0000_s1029" type="#_x0000_t202" style="position:absolute;margin-left:-66.05pt;margin-top:452.2pt;width:405pt;height:110.6pt;z-index:251666432;visibility:visible;mso-wrap-style:square;mso-width-percent:0;mso-height-percent:200;mso-wrap-distance-left:9pt;mso-wrap-distance-top:3.6pt;mso-wrap-distance-right:9pt;mso-wrap-distance-bottom:3.6pt;mso-position-horizontal:absolute;mso-position-horizontal-relative:margin;mso-position-vertical:absolute;mso-position-vertical-relative:text;mso-width-percent:0;mso-height-percent:200;mso-width-relative:margin;mso-height-relative:margin;v-text-anchor:top" o:gfxdata="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" filled="f" stroked="f">
-                    <v:textbox style="mso-fit-shape-to-text:t">
+                  <v:shapetype w14:anchorId="60B8A0A6" id="_x0000_t202" coordsize="21600,21600" o:spt="202" path="m,l,21600r21600,l21600,xe">
+                    <v:stroke joinstyle="miter"/>
+                    <v:path gradientshapeok="t" o:connecttype="rect"/>
+                  </v:shapetype>
+                  <v:shape id="Cuadro de texto 2" o:spid="_x0000_s1027" type="#_x0000_t202" style="position:absolute;margin-left:-55.5pt;margin-top:614pt;width:453.6pt;height:43.9pt;z-index:251676672;visibility:visible;mso-wrap-style:square;mso-width-percent:0;mso-height-percent:0;mso-wrap-distance-left:9pt;mso-wrap-distance-top:3.6pt;mso-wrap-distance-right:9pt;mso-wrap-distance-bottom:3.6pt;mso-position-horizontal:absolute;mso-position-horizontal-relative:margin;mso-position-vertical:absolute;mso-position-vertical-relative:text;mso-width-percent:0;mso-height-percent:0;mso-width-relative:margin;mso-height-relative:margin;v-text-anchor:top" o:gfxdata="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" filled="f" stroked="f">
+                    <v:textbox>
                       <w:txbxContent>
                         <w:p>
                           <w:pPr>
@@ -724,9 +539,9 @@
                               <w:rFonts w:ascii="Times New Roman" w:hAnsi="Times New Roman" w:cs="Times New Roman"/>
                               <w:b/>
                               <w:bCs/>
-                              <w:color w:val="196B24" w:themeColor="accent3"/>
-                              <w:sz w:val="44"/>
-                              <w:szCs w:val="44"/>
+                              <w:color w:val="FFFFFF" w:themeColor="background1"/>
+                              <w:sz w:val="28"/>
+                              <w:szCs w:val="28"/>
                             </w:rPr>
                           </w:pPr>
                           <w:r>
@@ -734,35 +549,35 @@
                               <w:rFonts w:ascii="Times New Roman" w:hAnsi="Times New Roman" w:cs="Times New Roman"/>
                               <w:b/>
                               <w:bCs/>
-                              <w:color w:val="196B24" w:themeColor="accent3"/>
-                              <w:sz w:val="44"/>
-                              <w:szCs w:val="44"/>
+                              <w:color w:val="FFFFFF" w:themeColor="background1"/>
+                              <w:sz w:val="28"/>
+                              <w:szCs w:val="28"/>
                             </w:rPr>
-                            <w:t>7° 1° Aviónica</w:t>
+                            <w:t xml:space="preserve">Victoria Baza – Mauricio Blasco – Raúl Broncano – Ignacio García Isidro </w:t>
                           </w:r>
-                        </w:p>
-                        <w:p>
-                          <w:pPr>
-                            <w:jc w:val="center"/>
-                            <w:rPr>
-                              <w:rFonts w:ascii="Times New Roman" w:hAnsi="Times New Roman" w:cs="Times New Roman"/>
-                              <w:b/>
-                              <w:bCs/>
-                              <w:color w:val="196B24" w:themeColor="accent3"/>
-                              <w:sz w:val="44"/>
-                              <w:szCs w:val="44"/>
-                            </w:rPr>
-                          </w:pPr>
+                          <w:proofErr w:type="spellStart"/>
                           <w:r>
                             <w:rPr>
                               <w:rFonts w:ascii="Times New Roman" w:hAnsi="Times New Roman" w:cs="Times New Roman"/>
                               <w:b/>
                               <w:bCs/>
-                              <w:color w:val="196B24" w:themeColor="accent3"/>
-                              <w:sz w:val="44"/>
-                              <w:szCs w:val="44"/>
+                              <w:color w:val="FFFFFF" w:themeColor="background1"/>
+                              <w:sz w:val="28"/>
+                              <w:szCs w:val="28"/>
                             </w:rPr>
-                            <w:t>Comisión “C”</w:t>
+                            <w:t>Stabile</w:t>
+                          </w:r>
+                          <w:proofErr w:type="spellEnd"/>
+                          <w:r>
+                            <w:rPr>
+                              <w:rFonts w:ascii="Times New Roman" w:hAnsi="Times New Roman" w:cs="Times New Roman"/>
+                              <w:b/>
+                              <w:bCs/>
+                              <w:color w:val="FFFFFF" w:themeColor="background1"/>
+                              <w:sz w:val="28"/>
+                              <w:szCs w:val="28"/>
+                            </w:rPr>
+                            <w:t xml:space="preserve"> – Santiago Tejeda</w:t>
                           </w:r>
                         </w:p>
                       </w:txbxContent>
@@ -780,13 +595,13 @@
             <mc:AlternateContent>
               <mc:Choice Requires="wps">
                 <w:drawing>
-                  <wp:anchor distT="45720" distB="45720" distL="114300" distR="114300" simplePos="0" relativeHeight="251668480" behindDoc="0" locked="0" layoutInCell="1" allowOverlap="1" wp14:anchorId="232F5EBE" wp14:editId="17FF8A45">
+                  <wp:anchor distT="45720" distB="45720" distL="114300" distR="114300" simplePos="0" relativeHeight="251668480" behindDoc="0" locked="0" layoutInCell="1" allowOverlap="1" wp14:anchorId="232F5EBE" wp14:editId="1915BB96">
                     <wp:simplePos x="0" y="0"/>
                     <wp:positionH relativeFrom="margin">
-                      <wp:align>left</wp:align>
+                      <wp:posOffset>172357</wp:posOffset>
                     </wp:positionH>
                     <wp:positionV relativeFrom="paragraph">
-                      <wp:posOffset>7693660</wp:posOffset>
+                      <wp:posOffset>7367089</wp:posOffset>
                     </wp:positionV>
                     <wp:extent cx="4432300" cy="1404620"/>
                     <wp:effectExtent l="0" t="0" r="0" b="0"/>
@@ -861,7 +676,7 @@
               </mc:Choice>
               <mc:Fallback>
                 <w:pict>
-                  <v:shape w14:anchorId="232F5EBE" id="_x0000_s1030" type="#_x0000_t202" style="position:absolute;margin-left:0;margin-top:605.8pt;width:349pt;height:110.6pt;z-index:251668480;visibility:visible;mso-wrap-style:square;mso-width-percent:0;mso-height-percent:200;mso-wrap-distance-left:9pt;mso-wrap-distance-top:3.6pt;mso-wrap-distance-right:9pt;mso-wrap-distance-bottom:3.6pt;mso-position-horizontal:left;mso-position-horizontal-relative:margin;mso-position-vertical:absolute;mso-position-vertical-relative:text;mso-width-percent:0;mso-height-percent:200;mso-width-relative:margin;mso-height-relative:margin;v-text-anchor:top" o:gfxdata="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" filled="f" stroked="f">
+                  <v:shape w14:anchorId="232F5EBE" id="_x0000_s1028" type="#_x0000_t202" style="position:absolute;margin-left:13.55pt;margin-top:580.1pt;width:349pt;height:110.6pt;z-index:251668480;visibility:visible;mso-wrap-style:square;mso-width-percent:0;mso-height-percent:200;mso-wrap-distance-left:9pt;mso-wrap-distance-top:3.6pt;mso-wrap-distance-right:9pt;mso-wrap-distance-bottom:3.6pt;mso-position-horizontal:absolute;mso-position-horizontal-relative:margin;mso-position-vertical:absolute;mso-position-vertical-relative:text;mso-width-percent:0;mso-height-percent:200;mso-width-relative:margin;mso-height-relative:margin;v-text-anchor:top" o:gfxdata="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" filled="f" stroked="f">
                     <v:textbox style="mso-fit-shape-to-text:t">
                       <w:txbxContent>
                         <w:p>
@@ -896,6 +711,431 @@
             </mc:AlternateContent>
           </w:r>
           <w:r>
+            <w:rPr>
+              <w:noProof/>
+            </w:rPr>
+            <mc:AlternateContent>
+              <mc:Choice Requires="wps">
+                <w:drawing>
+                  <wp:anchor distT="45720" distB="45720" distL="114300" distR="114300" simplePos="0" relativeHeight="251672576" behindDoc="0" locked="0" layoutInCell="1" allowOverlap="1" wp14:anchorId="78E652D6" wp14:editId="2696372B">
+                    <wp:simplePos x="0" y="0"/>
+                    <wp:positionH relativeFrom="margin">
+                      <wp:posOffset>-506548</wp:posOffset>
+                    </wp:positionH>
+                    <wp:positionV relativeFrom="paragraph">
+                      <wp:posOffset>5607595</wp:posOffset>
+                    </wp:positionV>
+                    <wp:extent cx="5143500" cy="1404620"/>
+                    <wp:effectExtent l="0" t="0" r="0" b="0"/>
+                    <wp:wrapSquare wrapText="bothSides"/>
+                    <wp:docPr id="217" name="Cuadro de texto 2"/>
+                    <wp:cNvGraphicFramePr>
+                      <a:graphicFrameLocks xmlns:a="http://schemas.openxmlformats.org/drawingml/2006/main"/>
+                    </wp:cNvGraphicFramePr>
+                    <a:graphic xmlns:a="http://schemas.openxmlformats.org/drawingml/2006/main">
+                      <a:graphicData uri="http://schemas.microsoft.com/office/word/2010/wordprocessingShape">
+                        <wps:wsp>
+                          <wps:cNvSpPr txBox="1">
+                            <a:spLocks noChangeArrowheads="1"/>
+                          </wps:cNvSpPr>
+                          <wps:spPr bwMode="auto">
+                            <a:xfrm>
+                              <a:off x="0" y="0"/>
+                              <a:ext cx="5143500" cy="1404620"/>
+                            </a:xfrm>
+                            <a:prstGeom prst="rect">
+                              <a:avLst/>
+                            </a:prstGeom>
+                            <a:noFill/>
+                            <a:ln w="9525">
+                              <a:noFill/>
+                              <a:miter lim="800000"/>
+                              <a:headEnd/>
+                              <a:tailEnd/>
+                            </a:ln>
+                          </wps:spPr>
+                          <wps:txbx>
+                            <w:txbxContent>
+                              <w:p>
+                                <w:pPr>
+                                  <w:jc w:val="center"/>
+                                  <w:rPr>
+                                    <w:rFonts w:ascii="Times New Roman" w:hAnsi="Times New Roman" w:cs="Times New Roman"/>
+                                    <w:b/>
+                                    <w:bCs/>
+                                    <w:i/>
+                                    <w:iCs/>
+                                    <w:color w:val="196B24" w:themeColor="accent3"/>
+                                    <w:sz w:val="52"/>
+                                    <w:szCs w:val="52"/>
+                                  </w:rPr>
+                                </w:pPr>
+                                <w:r>
+                                  <w:rPr>
+                                    <w:rFonts w:ascii="Times New Roman" w:hAnsi="Times New Roman" w:cs="Times New Roman"/>
+                                    <w:b/>
+                                    <w:bCs/>
+                                    <w:color w:val="196B24" w:themeColor="accent3"/>
+                                    <w:sz w:val="52"/>
+                                    <w:szCs w:val="52"/>
+                                  </w:rPr>
+                                  <w:t xml:space="preserve">7° 1° Aviónica </w:t>
+                                </w:r>
+                                <w:r>
+                                  <w:rPr>
+                                    <w:rFonts w:ascii="Times New Roman" w:hAnsi="Times New Roman" w:cs="Times New Roman"/>
+                                    <w:b/>
+                                    <w:bCs/>
+                                    <w:i/>
+                                    <w:iCs/>
+                                    <w:color w:val="196B24" w:themeColor="accent3"/>
+                                    <w:sz w:val="52"/>
+                                    <w:szCs w:val="52"/>
+                                  </w:rPr>
+                                  <w:t>Comisión “C”</w:t>
+                                </w:r>
+                              </w:p>
+                            </w:txbxContent>
+                          </wps:txbx>
+                          <wps:bodyPr rot="0" vert="horz" wrap="square" lIns="91440" tIns="45720" rIns="91440" bIns="45720" anchor="t" anchorCtr="0">
+                            <a:spAutoFit/>
+                          </wps:bodyPr>
+                        </wps:wsp>
+                      </a:graphicData>
+                    </a:graphic>
+                    <wp14:sizeRelH relativeFrom="margin">
+                      <wp14:pctWidth>0</wp14:pctWidth>
+                    </wp14:sizeRelH>
+                    <wp14:sizeRelV relativeFrom="margin">
+                      <wp14:pctHeight>20000</wp14:pctHeight>
+                    </wp14:sizeRelV>
+                  </wp:anchor>
+                </w:drawing>
+              </mc:Choice>
+              <mc:Fallback>
+                <w:pict>
+                  <v:shape w14:anchorId="78E652D6" id="_x0000_s1029" type="#_x0000_t202" style="position:absolute;margin-left:-39.9pt;margin-top:441.55pt;width:405pt;height:110.6pt;z-index:251672576;visibility:visible;mso-wrap-style:square;mso-width-percent:0;mso-height-percent:200;mso-wrap-distance-left:9pt;mso-wrap-distance-top:3.6pt;mso-wrap-distance-right:9pt;mso-wrap-distance-bottom:3.6pt;mso-position-horizontal:absolute;mso-position-horizontal-relative:margin;mso-position-vertical:absolute;mso-position-vertical-relative:text;mso-width-percent:0;mso-height-percent:200;mso-width-relative:margin;mso-height-relative:margin;v-text-anchor:top" o:gfxdata="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" filled="f" stroked="f">
+                    <v:textbox style="mso-fit-shape-to-text:t">
+                      <w:txbxContent>
+                        <w:p>
+                          <w:pPr>
+                            <w:jc w:val="center"/>
+                            <w:rPr>
+                              <w:rFonts w:ascii="Times New Roman" w:hAnsi="Times New Roman" w:cs="Times New Roman"/>
+                              <w:b/>
+                              <w:bCs/>
+                              <w:i/>
+                              <w:iCs/>
+                              <w:color w:val="196B24" w:themeColor="accent3"/>
+                              <w:sz w:val="52"/>
+                              <w:szCs w:val="52"/>
+                            </w:rPr>
+                          </w:pPr>
+                          <w:r>
+                            <w:rPr>
+                              <w:rFonts w:ascii="Times New Roman" w:hAnsi="Times New Roman" w:cs="Times New Roman"/>
+                              <w:b/>
+                              <w:bCs/>
+                              <w:color w:val="196B24" w:themeColor="accent3"/>
+                              <w:sz w:val="52"/>
+                              <w:szCs w:val="52"/>
+                            </w:rPr>
+                            <w:t xml:space="preserve">7° 1° Aviónica </w:t>
+                          </w:r>
+                          <w:r>
+                            <w:rPr>
+                              <w:rFonts w:ascii="Times New Roman" w:hAnsi="Times New Roman" w:cs="Times New Roman"/>
+                              <w:b/>
+                              <w:bCs/>
+                              <w:i/>
+                              <w:iCs/>
+                              <w:color w:val="196B24" w:themeColor="accent3"/>
+                              <w:sz w:val="52"/>
+                              <w:szCs w:val="52"/>
+                            </w:rPr>
+                            <w:t>Comisión “C”</w:t>
+                          </w:r>
+                        </w:p>
+                      </w:txbxContent>
+                    </v:textbox>
+                    <w10:wrap type="square" anchorx="margin"/>
+                  </v:shape>
+                </w:pict>
+              </mc:Fallback>
+            </mc:AlternateContent>
+          </w:r>
+          <w:r>
+            <w:rPr>
+              <w:noProof/>
+            </w:rPr>
+            <mc:AlternateContent>
+              <mc:Choice Requires="wps">
+                <w:drawing>
+                  <wp:anchor distT="45720" distB="45720" distL="114300" distR="114300" simplePos="0" relativeHeight="251670528" behindDoc="0" locked="0" layoutInCell="1" allowOverlap="1" wp14:anchorId="246B0F9D" wp14:editId="1BD59F1B">
+                    <wp:simplePos x="0" y="0"/>
+                    <wp:positionH relativeFrom="page">
+                      <wp:posOffset>239485</wp:posOffset>
+                    </wp:positionH>
+                    <wp:positionV relativeFrom="paragraph">
+                      <wp:posOffset>3600450</wp:posOffset>
+                    </wp:positionV>
+                    <wp:extent cx="5300980" cy="1958975"/>
+                    <wp:effectExtent l="0" t="0" r="0" b="3175"/>
+                    <wp:wrapSquare wrapText="bothSides"/>
+                    <wp:docPr id="465942037" name="Cuadro de texto 2"/>
+                    <wp:cNvGraphicFramePr>
+                      <a:graphicFrameLocks xmlns:a="http://schemas.openxmlformats.org/drawingml/2006/main"/>
+                    </wp:cNvGraphicFramePr>
+                    <a:graphic xmlns:a="http://schemas.openxmlformats.org/drawingml/2006/main">
+                      <a:graphicData uri="http://schemas.microsoft.com/office/word/2010/wordprocessingShape">
+                        <wps:wsp>
+                          <wps:cNvSpPr txBox="1">
+                            <a:spLocks noChangeArrowheads="1"/>
+                          </wps:cNvSpPr>
+                          <wps:spPr bwMode="auto">
+                            <a:xfrm>
+                              <a:off x="0" y="0"/>
+                              <a:ext cx="5300980" cy="1958975"/>
+                            </a:xfrm>
+                            <a:prstGeom prst="rect">
+                              <a:avLst/>
+                            </a:prstGeom>
+                            <a:noFill/>
+                            <a:ln w="9525">
+                              <a:noFill/>
+                              <a:miter lim="800000"/>
+                              <a:headEnd/>
+                              <a:tailEnd/>
+                            </a:ln>
+                          </wps:spPr>
+                          <wps:txbx>
+                            <w:txbxContent>
+                              <w:sdt>
+                                <w:sdtPr>
+                                  <w:rPr>
+                                    <w:rFonts w:ascii="Times New Roman" w:hAnsi="Times New Roman" w:cs="Times New Roman"/>
+                                    <w:b/>
+                                    <w:bCs/>
+                                    <w:caps/>
+                                    <w:color w:val="FFFFFF" w:themeColor="background1"/>
+                                    <w:sz w:val="108"/>
+                                    <w:szCs w:val="108"/>
+                                  </w:rPr>
+                                  <w:alias w:val="Título"/>
+                                  <w:id w:val="-1275550102"/>
+                                  <w:dataBinding w:prefixMappings="xmlns:ns0='http://schemas.openxmlformats.org/package/2006/metadata/core-properties' xmlns:ns1='http://purl.org/dc/elements/1.1/'" w:xpath="/ns0:coreProperties[1]/ns1:title[1]" w:storeItemID="{6C3C8BC8-F283-45AE-878A-BAB7291924A1}"/>
+                                  <w:text/>
+                                </w:sdtPr>
+                                <w:sdtContent>
+                                  <w:p>
+                                    <w:pPr>
+                                      <w:pStyle w:val="Ttulo"/>
+                                      <w:jc w:val="center"/>
+                                      <w:rPr>
+                                        <w:caps/>
+                                        <w:color w:val="FFFFFF" w:themeColor="background1"/>
+                                        <w:sz w:val="108"/>
+                                        <w:szCs w:val="108"/>
+                                      </w:rPr>
+                                    </w:pPr>
+                                    <w:r>
+                                      <w:rPr>
+                                        <w:rFonts w:ascii="Times New Roman" w:hAnsi="Times New Roman" w:cs="Times New Roman"/>
+                                        <w:b/>
+                                        <w:bCs/>
+                                        <w:caps/>
+                                        <w:color w:val="FFFFFF" w:themeColor="background1"/>
+                                        <w:sz w:val="108"/>
+                                        <w:szCs w:val="108"/>
+                                      </w:rPr>
+                                      <w:t>Manual de usuario</w:t>
+                                    </w:r>
+                                  </w:p>
+                                </w:sdtContent>
+                              </w:sdt>
+                              <w:p>
+                                <w:pPr>
+                                  <w:jc w:val="center"/>
+                                </w:pPr>
+                              </w:p>
+                            </w:txbxContent>
+                          </wps:txbx>
+                          <wps:bodyPr rot="0" vert="horz" wrap="square" lIns="91440" tIns="45720" rIns="91440" bIns="45720" anchor="t" anchorCtr="0">
+                            <a:noAutofit/>
+                          </wps:bodyPr>
+                        </wps:wsp>
+                      </a:graphicData>
+                    </a:graphic>
+                    <wp14:sizeRelH relativeFrom="margin">
+                      <wp14:pctWidth>0</wp14:pctWidth>
+                    </wp14:sizeRelH>
+                    <wp14:sizeRelV relativeFrom="margin">
+                      <wp14:pctHeight>0</wp14:pctHeight>
+                    </wp14:sizeRelV>
+                  </wp:anchor>
+                </w:drawing>
+              </mc:Choice>
+              <mc:Fallback>
+                <w:pict>
+                  <v:shape w14:anchorId="246B0F9D" id="_x0000_s1030" type="#_x0000_t202" style="position:absolute;margin-left:18.85pt;margin-top:283.5pt;width:417.4pt;height:154.25pt;z-index:251670528;visibility:visible;mso-wrap-style:square;mso-width-percent:0;mso-height-percent:0;mso-wrap-distance-left:9pt;mso-wrap-distance-top:3.6pt;mso-wrap-distance-right:9pt;mso-wrap-distance-bottom:3.6pt;mso-position-horizontal:absolute;mso-position-horizontal-relative:page;mso-position-vertical:absolute;mso-position-vertical-relative:text;mso-width-percent:0;mso-height-percent:0;mso-width-relative:margin;mso-height-relative:margin;v-text-anchor:top" o:gfxdata="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" filled="f" stroked="f">
+                    <v:textbox>
+                      <w:txbxContent>
+                        <w:sdt>
+                          <w:sdtPr>
+                            <w:rPr>
+                              <w:rFonts w:ascii="Times New Roman" w:hAnsi="Times New Roman" w:cs="Times New Roman"/>
+                              <w:b/>
+                              <w:bCs/>
+                              <w:caps/>
+                              <w:color w:val="FFFFFF" w:themeColor="background1"/>
+                              <w:sz w:val="108"/>
+                              <w:szCs w:val="108"/>
+                            </w:rPr>
+                            <w:alias w:val="Título"/>
+                            <w:id w:val="-1275550102"/>
+                            <w:dataBinding w:prefixMappings="xmlns:ns0='http://schemas.openxmlformats.org/package/2006/metadata/core-properties' xmlns:ns1='http://purl.org/dc/elements/1.1/'" w:xpath="/ns0:coreProperties[1]/ns1:title[1]" w:storeItemID="{6C3C8BC8-F283-45AE-878A-BAB7291924A1}"/>
+                            <w:text/>
+                          </w:sdtPr>
+                          <w:sdtContent>
+                            <w:p>
+                              <w:pPr>
+                                <w:pStyle w:val="Ttulo"/>
+                                <w:jc w:val="center"/>
+                                <w:rPr>
+                                  <w:caps/>
+                                  <w:color w:val="FFFFFF" w:themeColor="background1"/>
+                                  <w:sz w:val="108"/>
+                                  <w:szCs w:val="108"/>
+                                </w:rPr>
+                              </w:pPr>
+                              <w:r>
+                                <w:rPr>
+                                  <w:rFonts w:ascii="Times New Roman" w:hAnsi="Times New Roman" w:cs="Times New Roman"/>
+                                  <w:b/>
+                                  <w:bCs/>
+                                  <w:caps/>
+                                  <w:color w:val="FFFFFF" w:themeColor="background1"/>
+                                  <w:sz w:val="108"/>
+                                  <w:szCs w:val="108"/>
+                                </w:rPr>
+                                <w:t>Manual de usuario</w:t>
+                              </w:r>
+                            </w:p>
+                          </w:sdtContent>
+                        </w:sdt>
+                        <w:p>
+                          <w:pPr>
+                            <w:jc w:val="center"/>
+                          </w:pPr>
+                        </w:p>
+                      </w:txbxContent>
+                    </v:textbox>
+                    <w10:wrap type="square" anchorx="page"/>
+                  </v:shape>
+                </w:pict>
+              </mc:Fallback>
+            </mc:AlternateContent>
+          </w:r>
+          <w:r>
+            <w:rPr>
+              <w:noProof/>
+            </w:rPr>
+            <mc:AlternateContent>
+              <mc:Choice Requires="wps">
+                <w:drawing>
+                  <wp:anchor distT="0" distB="0" distL="114300" distR="114300" simplePos="0" relativeHeight="251659264" behindDoc="0" locked="0" layoutInCell="1" allowOverlap="1" wp14:anchorId="0DD6058D" wp14:editId="721A4581">
+                    <wp:simplePos x="0" y="0"/>
+                    <wp:positionH relativeFrom="page">
+                      <wp:posOffset>326570</wp:posOffset>
+                    </wp:positionH>
+                    <wp:positionV relativeFrom="margin">
+                      <wp:posOffset>3878217</wp:posOffset>
+                    </wp:positionV>
+                    <wp:extent cx="6923315" cy="2335530"/>
+                    <wp:effectExtent l="0" t="0" r="11430" b="26670"/>
+                    <wp:wrapNone/>
+                    <wp:docPr id="471" name="Rectángulo 16"/>
+                    <wp:cNvGraphicFramePr>
+                      <a:graphicFrameLocks xmlns:a="http://schemas.openxmlformats.org/drawingml/2006/main"/>
+                    </wp:cNvGraphicFramePr>
+                    <a:graphic xmlns:a="http://schemas.openxmlformats.org/drawingml/2006/main">
+                      <a:graphicData uri="http://schemas.microsoft.com/office/word/2010/wordprocessingShape">
+                        <wps:wsp>
+                          <wps:cNvSpPr>
+                            <a:spLocks/>
+                          </wps:cNvSpPr>
+                          <wps:spPr bwMode="auto">
+                            <a:xfrm>
+                              <a:off x="0" y="0"/>
+                              <a:ext cx="6923315" cy="2335530"/>
+                            </a:xfrm>
+                            <a:prstGeom prst="rect">
+                              <a:avLst/>
+                            </a:prstGeom>
+                            <a:solidFill>
+                              <a:schemeClr val="accent3">
+                                <a:lumMod val="75000"/>
+                              </a:schemeClr>
+                            </a:solidFill>
+                            <a:ln>
+                              <a:solidFill>
+                                <a:schemeClr val="accent3">
+                                  <a:lumMod val="20000"/>
+                                  <a:lumOff val="80000"/>
+                                </a:schemeClr>
+                              </a:solidFill>
+                            </a:ln>
+                          </wps:spPr>
+                          <wps:txbx>
+                            <w:txbxContent>
+                              <w:p>
+                                <w:pPr>
+                                  <w:spacing w:before="240"/>
+                                  <w:rPr>
+                                    <w:color w:val="FFFFFF" w:themeColor="background1"/>
+                                  </w:rPr>
+                                </w:pPr>
+                              </w:p>
+                            </w:txbxContent>
+                          </wps:txbx>
+                          <wps:bodyPr rot="0" vert="horz" wrap="square" lIns="274320" tIns="914400" rIns="274320" bIns="45720" anchor="ctr" anchorCtr="0" upright="1">
+                            <a:noAutofit/>
+                          </wps:bodyPr>
+                        </wps:wsp>
+                      </a:graphicData>
+                    </a:graphic>
+                    <wp14:sizeRelH relativeFrom="page">
+                      <wp14:pctWidth>0</wp14:pctWidth>
+                    </wp14:sizeRelH>
+                    <wp14:sizeRelV relativeFrom="page">
+                      <wp14:pctHeight>0</wp14:pctHeight>
+                    </wp14:sizeRelV>
+                  </wp:anchor>
+                </w:drawing>
+              </mc:Choice>
+              <mc:Fallback>
+                <w:pict>
+                  <v:rect w14:anchorId="0DD6058D" id="Rectángulo 16" o:spid="_x0000_s1031" style="position:absolute;margin-left:25.7pt;margin-top:305.35pt;width:545.15pt;height:183.9pt;z-index:251659264;visibility:visible;mso-wrap-style:square;mso-width-percent:0;mso-height-percent:0;mso-wrap-distance-left:9pt;mso-wrap-distance-top:0;mso-wrap-distance-right:9pt;mso-wrap-distance-bottom:0;mso-position-horizontal:absolute;mso-position-horizontal-relative:page;mso-position-vertical:absolute;mso-position-vertical-relative:margin;mso-width-percent:0;mso-height-percent:0;mso-width-relative:page;mso-height-relative:page;v-text-anchor:middle" o:gfxdata="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" fillcolor="#124f1a [2406]" strokecolor="#c1f0c7 [662]">
+                    <v:path arrowok="t"/>
+                    <v:textbox inset="21.6pt,1in,21.6pt">
+                      <w:txbxContent>
+                        <w:p>
+                          <w:pPr>
+                            <w:spacing w:before="240"/>
+                            <w:rPr>
+                              <w:color w:val="FFFFFF" w:themeColor="background1"/>
+                            </w:rPr>
+                          </w:pPr>
+                        </w:p>
+                      </w:txbxContent>
+                    </v:textbox>
+                    <w10:wrap anchorx="page" anchory="margin"/>
+                  </v:rect>
+                </w:pict>
+              </mc:Fallback>
+            </mc:AlternateContent>
+          </w:r>
+          <w:r>
             <w:br w:type="page"/>
           </w:r>
         </w:p>
@@ -905,9 +1145,14 @@
     <w:sdt>
       <w:sdtPr>
         <w:rPr>
+          <w:rFonts w:asciiTheme="minorHAnsi" w:eastAsiaTheme="minorHAnsi" w:hAnsiTheme="minorHAnsi" w:cstheme="minorBidi"/>
+          <w:b w:val="0"/>
+          <w:color w:val="auto"/>
+          <w:kern w:val="2"/>
           <w:sz w:val="36"/>
           <w:szCs w:val="36"/>
-          <w:lang w:val="es-MX"/>
+          <w:lang w:val="es-MX" w:eastAsia="en-US"/>
+          <w14:ligatures w14:val="standardContextual"/>
         </w:rPr>
         <w:id w:val="183172181"/>
         <w:docPartObj>
@@ -917,14 +1162,9 @@
       </w:sdtPr>
       <w:sdtEndPr>
         <w:rPr>
-          <w:rFonts w:asciiTheme="minorHAnsi" w:eastAsiaTheme="minorHAnsi" w:hAnsiTheme="minorHAnsi" w:cstheme="minorBidi"/>
           <w:bCs/>
-          <w:color w:val="auto"/>
-          <w:kern w:val="2"/>
-          <w:sz w:val="28"/>
-          <w:szCs w:val="28"/>
-          <w:lang w:eastAsia="en-US"/>
-          <w14:ligatures w14:val="standardContextual"/>
+          <w:sz w:val="28"/>
+          <w:szCs w:val="28"/>
         </w:rPr>
       </w:sdtEndPr>
       <w:sdtContent>
@@ -1086,8 +1326,6 @@
               <w:rPr>
                 <w:rStyle w:val="Hipervnculo"/>
                 <w:rFonts w:ascii="Times New Roman" w:hAnsi="Times New Roman" w:cs="Times New Roman"/>
-                <w:b/>
-                <w:bCs/>
                 <w:noProof/>
                 <w:sz w:val="28"/>
                 <w:szCs w:val="28"/>
@@ -1107,8 +1345,6 @@
               <w:rPr>
                 <w:rStyle w:val="Hipervnculo"/>
                 <w:rFonts w:ascii="Times New Roman" w:hAnsi="Times New Roman" w:cs="Times New Roman"/>
-                <w:b/>
-                <w:bCs/>
                 <w:noProof/>
                 <w:sz w:val="28"/>
                 <w:szCs w:val="28"/>
@@ -1205,8 +1441,6 @@
               <w:rPr>
                 <w:rStyle w:val="Hipervnculo"/>
                 <w:rFonts w:ascii="Times New Roman" w:hAnsi="Times New Roman" w:cs="Times New Roman"/>
-                <w:b/>
-                <w:bCs/>
                 <w:noProof/>
                 <w:sz w:val="28"/>
                 <w:szCs w:val="28"/>
@@ -1226,8 +1460,6 @@
               <w:rPr>
                 <w:rStyle w:val="Hipervnculo"/>
                 <w:rFonts w:ascii="Times New Roman" w:hAnsi="Times New Roman" w:cs="Times New Roman"/>
-                <w:b/>
-                <w:bCs/>
                 <w:noProof/>
                 <w:sz w:val="28"/>
                 <w:szCs w:val="28"/>
@@ -1438,8 +1670,6 @@
               <w:rPr>
                 <w:rStyle w:val="Hipervnculo"/>
                 <w:rFonts w:ascii="Times New Roman" w:hAnsi="Times New Roman" w:cs="Times New Roman"/>
-                <w:b/>
-                <w:bCs/>
                 <w:noProof/>
                 <w:sz w:val="28"/>
                 <w:szCs w:val="28"/>
@@ -2106,8 +2336,6 @@
           <w:r>
             <w:rPr>
               <w:rFonts w:ascii="Times New Roman" w:hAnsi="Times New Roman" w:cs="Times New Roman"/>
-              <w:b/>
-              <w:bCs/>
               <w:sz w:val="28"/>
               <w:szCs w:val="28"/>
               <w:lang w:val="es-MX"/>
@@ -2706,7 +2934,7 @@
         <w:pStyle w:val="Ttulo1"/>
         <w:numPr>
           <w:ilvl w:val="0"/>
-          <w:numId w:val="11"/>
+          <w:numId w:val="16"/>
         </w:numPr>
       </w:pPr>
       <w:bookmarkStart w:id="6" w:name="_Toc213917321"/>
@@ -2882,6 +3110,7 @@
           <w:szCs w:val="28"/>
         </w:rPr>
       </w:pPr>
+      <w:proofErr w:type="spellStart"/>
       <w:r>
         <w:rPr>
           <w:rStyle w:val="Textoennegrita"/>
@@ -2891,15 +3120,9 @@
           <w:sz w:val="28"/>
           <w:szCs w:val="28"/>
         </w:rPr>
-        <w:t>Placa de almacenamiento:</w:t>
-      </w:r>
-      <w:r>
-        <w:rPr>
-          <w:sz w:val="28"/>
-          <w:szCs w:val="28"/>
-        </w:rPr>
-        <w:t xml:space="preserve"> incorpora un </w:t>
-      </w:r>
+        <w:t>Display</w:t>
+      </w:r>
+      <w:proofErr w:type="spellEnd"/>
       <w:r>
         <w:rPr>
           <w:rStyle w:val="Textoennegrita"/>
@@ -2909,14 +3132,14 @@
           <w:sz w:val="28"/>
           <w:szCs w:val="28"/>
         </w:rPr>
-        <w:t>capacitor de 10 000 µF</w:t>
-      </w:r>
-      <w:r>
-        <w:rPr>
-          <w:sz w:val="28"/>
-          <w:szCs w:val="28"/>
-        </w:rPr>
-        <w:t xml:space="preserve"> y una </w:t>
+        <w:t xml:space="preserve"> LCD con Raspberry Pi:</w:t>
+      </w:r>
+      <w:r>
+        <w:rPr>
+          <w:sz w:val="28"/>
+          <w:szCs w:val="28"/>
+        </w:rPr>
+        <w:t xml:space="preserve"> muestra el </w:t>
       </w:r>
       <w:r>
         <w:rPr>
@@ -2927,29 +3150,15 @@
           <w:sz w:val="28"/>
           <w:szCs w:val="28"/>
         </w:rPr>
-        <w:t>batería Li-Po de 3,7 V</w:t>
-      </w:r>
-      <w:r>
-        <w:rPr>
-          <w:sz w:val="28"/>
-          <w:szCs w:val="28"/>
-        </w:rPr>
-        <w:t>, donde se acumula la energía generada.</w:t>
-      </w:r>
-    </w:p>
-    <w:p>
-      <w:pPr>
-        <w:pStyle w:val="NormalWeb"/>
-        <w:numPr>
-          <w:ilvl w:val="0"/>
-          <w:numId w:val="4"/>
-        </w:numPr>
-        <w:rPr>
-          <w:sz w:val="28"/>
-          <w:szCs w:val="28"/>
-        </w:rPr>
-      </w:pPr>
-      <w:proofErr w:type="spellStart"/>
+        <w:t>porcentaje de carga</w:t>
+      </w:r>
+      <w:r>
+        <w:rPr>
+          <w:sz w:val="28"/>
+          <w:szCs w:val="28"/>
+        </w:rPr>
+        <w:t xml:space="preserve"> y la </w:t>
+      </w:r>
       <w:r>
         <w:rPr>
           <w:rStyle w:val="Textoennegrita"/>
@@ -2959,9 +3168,122 @@
           <w:sz w:val="28"/>
           <w:szCs w:val="28"/>
         </w:rPr>
+        <w:t>tensión acumulada</w:t>
+      </w:r>
+      <w:r>
+        <w:rPr>
+          <w:sz w:val="28"/>
+          <w:szCs w:val="28"/>
+        </w:rPr>
+        <w:t xml:space="preserve"> de la batería, permitiendo monitorear el rendimiento del sistema en tiempo real.</w:t>
+      </w:r>
+    </w:p>
+    <w:p>
+      <w:pPr>
+        <w:spacing w:line="276" w:lineRule="auto"/>
+        <w:rPr>
+          <w:rFonts w:ascii="Times New Roman" w:hAnsi="Times New Roman" w:cs="Times New Roman"/>
+        </w:rPr>
+      </w:pPr>
+    </w:p>
+    <w:p>
+      <w:pPr>
+        <w:pStyle w:val="Ttulo2"/>
+        <w:rPr>
+          <w:b/>
+          <w:bCs/>
+        </w:rPr>
+      </w:pPr>
+      <w:bookmarkStart w:id="7" w:name="_Toc213917322"/>
+      <w:r>
+        <w:rPr>
+          <w:b/>
+          <w:bCs/>
+        </w:rPr>
+        <w:t>2.1</w:t>
+      </w:r>
+      <w:r>
+        <w:rPr>
+          <w:b/>
+          <w:bCs/>
+        </w:rPr>
+        <w:t>.</w:t>
+      </w:r>
+      <w:r>
+        <w:rPr>
+          <w:b/>
+          <w:bCs/>
+        </w:rPr>
+        <w:t xml:space="preserve"> </w:t>
+      </w:r>
+      <w:r>
+        <w:rPr>
+          <w:b/>
+          <w:bCs/>
+        </w:rPr>
+        <w:t>Visualización de datos</w:t>
+      </w:r>
+      <w:bookmarkEnd w:id="7"/>
+    </w:p>
+    <w:p>
+      <w:pPr>
+        <w:pStyle w:val="NormalWeb"/>
+        <w:rPr>
+          <w:sz w:val="28"/>
+          <w:szCs w:val="28"/>
+        </w:rPr>
+      </w:pPr>
+      <w:r>
+        <w:rPr>
+          <w:sz w:val="28"/>
+          <w:szCs w:val="28"/>
+        </w:rPr>
+        <w:t xml:space="preserve">   </w:t>
+      </w:r>
+      <w:r>
+        <w:rPr>
+          <w:sz w:val="28"/>
+          <w:szCs w:val="28"/>
+        </w:rPr>
+        <w:t>PL.E.PE.R no requiere intervención directa por parte del usuario. Su funcionamiento es totalmente autónomo: basta con caminar o pararse sobre la placa para que los sensores piezoeléctricos generen energía.</w:t>
+      </w:r>
+      <w:r>
+        <w:rPr>
+          <w:sz w:val="28"/>
+          <w:szCs w:val="28"/>
+        </w:rPr>
+        <w:br/>
+      </w:r>
+      <w:r>
+        <w:rPr>
+          <w:sz w:val="28"/>
+          <w:szCs w:val="28"/>
+        </w:rPr>
+        <w:t xml:space="preserve">Hay dos elementos visibles para la interacción del usuario con el sistema; primero el </w:t>
+      </w:r>
+      <w:proofErr w:type="spellStart"/>
+      <w:r>
+        <w:rPr>
+          <w:sz w:val="28"/>
+          <w:szCs w:val="28"/>
+        </w:rPr>
         <w:t>Display</w:t>
       </w:r>
       <w:proofErr w:type="spellEnd"/>
+      <w:r>
+        <w:rPr>
+          <w:sz w:val="28"/>
+          <w:szCs w:val="28"/>
+        </w:rPr>
+        <w:t xml:space="preserve"> LCD</w:t>
+      </w:r>
+      <w:r>
+        <w:rPr>
+          <w:sz w:val="28"/>
+          <w:szCs w:val="28"/>
+        </w:rPr>
+        <w:t xml:space="preserve"> conectado a una </w:t>
+      </w:r>
       <w:r>
         <w:rPr>
           <w:rStyle w:val="Textoennegrita"/>
@@ -2971,136 +3293,47 @@
           <w:sz w:val="28"/>
           <w:szCs w:val="28"/>
         </w:rPr>
-        <w:t xml:space="preserve"> LCD con Raspberry Pi:</w:t>
-      </w:r>
-      <w:r>
-        <w:rPr>
-          <w:sz w:val="28"/>
-          <w:szCs w:val="28"/>
-        </w:rPr>
-        <w:t xml:space="preserve"> muestra el </w:t>
-      </w:r>
-      <w:r>
-        <w:rPr>
-          <w:rStyle w:val="Textoennegrita"/>
-          <w:rFonts w:eastAsiaTheme="majorEastAsia"/>
-          <w:b w:val="0"/>
-          <w:bCs w:val="0"/>
-          <w:sz w:val="28"/>
-          <w:szCs w:val="28"/>
-        </w:rPr>
-        <w:t>porcentaje de carga</w:t>
-      </w:r>
-      <w:r>
-        <w:rPr>
-          <w:sz w:val="28"/>
-          <w:szCs w:val="28"/>
-        </w:rPr>
-        <w:t xml:space="preserve"> y la </w:t>
-      </w:r>
-      <w:r>
-        <w:rPr>
-          <w:rStyle w:val="Textoennegrita"/>
-          <w:rFonts w:eastAsiaTheme="majorEastAsia"/>
-          <w:b w:val="0"/>
-          <w:bCs w:val="0"/>
-          <w:sz w:val="28"/>
-          <w:szCs w:val="28"/>
-        </w:rPr>
-        <w:t>tensión acumulada</w:t>
-      </w:r>
-      <w:r>
-        <w:rPr>
-          <w:sz w:val="28"/>
-          <w:szCs w:val="28"/>
-        </w:rPr>
-        <w:t xml:space="preserve"> de la batería, permitiendo monitorear el rendimiento del sistema en tiempo real.</w:t>
-      </w:r>
-    </w:p>
-    <w:p>
-      <w:pPr>
-        <w:spacing w:line="276" w:lineRule="auto"/>
-        <w:rPr>
-          <w:rFonts w:ascii="Times New Roman" w:hAnsi="Times New Roman" w:cs="Times New Roman"/>
-        </w:rPr>
-      </w:pPr>
-    </w:p>
-    <w:p>
-      <w:pPr>
-        <w:pStyle w:val="Ttulo2"/>
-        <w:rPr>
-          <w:b/>
-          <w:bCs/>
-        </w:rPr>
-      </w:pPr>
-      <w:bookmarkStart w:id="7" w:name="_Toc213917322"/>
-      <w:r>
-        <w:rPr>
-          <w:b/>
-          <w:bCs/>
-        </w:rPr>
-        <w:t>2.1</w:t>
-      </w:r>
-      <w:r>
-        <w:rPr>
-          <w:b/>
-          <w:bCs/>
-        </w:rPr>
-        <w:t>.</w:t>
-      </w:r>
-      <w:r>
-        <w:rPr>
-          <w:b/>
-          <w:bCs/>
-        </w:rPr>
-        <w:t xml:space="preserve"> </w:t>
-      </w:r>
-      <w:r>
-        <w:rPr>
-          <w:b/>
-          <w:bCs/>
-        </w:rPr>
-        <w:t>Visualización de datos</w:t>
-      </w:r>
-      <w:bookmarkEnd w:id="7"/>
-    </w:p>
-    <w:p>
-      <w:pPr>
-        <w:pStyle w:val="NormalWeb"/>
-        <w:rPr>
-          <w:sz w:val="28"/>
-          <w:szCs w:val="28"/>
-        </w:rPr>
-      </w:pPr>
-      <w:r>
-        <w:rPr>
-          <w:sz w:val="28"/>
-          <w:szCs w:val="28"/>
-        </w:rPr>
-        <w:t xml:space="preserve">   </w:t>
-      </w:r>
-      <w:r>
-        <w:rPr>
-          <w:sz w:val="28"/>
-          <w:szCs w:val="28"/>
-        </w:rPr>
-        <w:t>PL.E.PE.R no requiere intervención directa por parte del usuario. Su funcionamiento es totalmente autónomo: basta con caminar o pararse sobre la placa para que los sensores piezoeléctricos generen energía.</w:t>
-      </w:r>
-      <w:r>
-        <w:rPr>
-          <w:sz w:val="28"/>
-          <w:szCs w:val="28"/>
-        </w:rPr>
-        <w:br/>
-        <w:t xml:space="preserve">El único elemento visible de interacción es el </w:t>
+        <w:t>Raspberry Pi</w:t>
+      </w:r>
+      <w:r>
+        <w:rPr>
+          <w:sz w:val="28"/>
+          <w:szCs w:val="28"/>
+        </w:rPr>
+        <w:t xml:space="preserve">, que muestra en tiempo real </w:t>
+      </w:r>
+      <w:r>
+        <w:rPr>
+          <w:sz w:val="28"/>
+          <w:szCs w:val="28"/>
+        </w:rPr>
+        <w:t xml:space="preserve">el valor pico de tensión generado. </w:t>
+      </w:r>
+      <w:r>
+        <w:rPr>
+          <w:sz w:val="28"/>
+          <w:szCs w:val="28"/>
+        </w:rPr>
+        <w:t xml:space="preserve">De esta forma, el usuario o el observador puede visualizar el efecto inmediato del paso de las personas sobre la generación de energía, sin necesidad de realizar ninguna acción </w:t>
+      </w:r>
+      <w:r>
+        <w:rPr>
+          <w:sz w:val="28"/>
+          <w:szCs w:val="28"/>
+        </w:rPr>
+        <w:lastRenderedPageBreak/>
+        <w:t>adicional.</w:t>
+      </w:r>
+      <w:r>
+        <w:rPr>
+          <w:sz w:val="28"/>
+          <w:szCs w:val="28"/>
+        </w:rPr>
+        <w:t xml:space="preserve"> Además del </w:t>
       </w:r>
       <w:proofErr w:type="spellStart"/>
       <w:r>
         <w:rPr>
-          <w:rStyle w:val="Textoennegrita"/>
-          <w:rFonts w:eastAsiaTheme="majorEastAsia"/>
-          <w:b w:val="0"/>
-          <w:bCs w:val="0"/>
           <w:sz w:val="28"/>
           <w:szCs w:val="28"/>
         </w:rPr>
@@ -3109,83 +3342,17 @@
       <w:proofErr w:type="spellEnd"/>
       <w:r>
         <w:rPr>
-          <w:rStyle w:val="Textoennegrita"/>
-          <w:rFonts w:eastAsiaTheme="majorEastAsia"/>
-          <w:b w:val="0"/>
-          <w:bCs w:val="0"/>
-          <w:sz w:val="28"/>
-          <w:szCs w:val="28"/>
-        </w:rPr>
-        <w:t xml:space="preserve"> LCD</w:t>
-      </w:r>
-      <w:r>
-        <w:rPr>
-          <w:sz w:val="28"/>
-          <w:szCs w:val="28"/>
-        </w:rPr>
-        <w:t xml:space="preserve">, conectado a una </w:t>
-      </w:r>
-      <w:r>
-        <w:rPr>
-          <w:rStyle w:val="Textoennegrita"/>
-          <w:rFonts w:eastAsiaTheme="majorEastAsia"/>
-          <w:b w:val="0"/>
-          <w:bCs w:val="0"/>
-          <w:sz w:val="28"/>
-          <w:szCs w:val="28"/>
-        </w:rPr>
-        <w:t>Raspberry Pi</w:t>
-      </w:r>
-      <w:r>
-        <w:rPr>
-          <w:sz w:val="28"/>
-          <w:szCs w:val="28"/>
-        </w:rPr>
-        <w:t xml:space="preserve">, que muestra en tiempo real: el </w:t>
-      </w:r>
-      <w:r>
-        <w:rPr>
-          <w:rStyle w:val="Textoennegrita"/>
-          <w:rFonts w:eastAsiaTheme="majorEastAsia"/>
-          <w:b w:val="0"/>
-          <w:bCs w:val="0"/>
-          <w:sz w:val="28"/>
-          <w:szCs w:val="28"/>
-        </w:rPr>
-        <w:t>porcentaje de carga</w:t>
-      </w:r>
-      <w:r>
-        <w:rPr>
-          <w:sz w:val="28"/>
-          <w:szCs w:val="28"/>
-        </w:rPr>
-        <w:t xml:space="preserve"> de la batería Li-Po y la </w:t>
-      </w:r>
-      <w:r>
-        <w:rPr>
-          <w:rStyle w:val="Textoennegrita"/>
-          <w:rFonts w:eastAsiaTheme="majorEastAsia"/>
-          <w:b w:val="0"/>
-          <w:bCs w:val="0"/>
-          <w:sz w:val="28"/>
-          <w:szCs w:val="28"/>
-        </w:rPr>
-        <w:t>tensión acumulada</w:t>
-      </w:r>
-      <w:r>
-        <w:rPr>
-          <w:sz w:val="28"/>
-          <w:szCs w:val="28"/>
-        </w:rPr>
-        <w:t xml:space="preserve"> en el sistema. De esta forma, el usuario o el </w:t>
-      </w:r>
-      <w:r>
-        <w:rPr>
-          <w:sz w:val="28"/>
-          <w:szCs w:val="28"/>
-        </w:rPr>
-        <w:lastRenderedPageBreak/>
-        <w:t>observador puede visualizar el efecto inmediato del paso de las personas sobre la generación de energía, sin necesidad de realizar ninguna acción adicional.</w:t>
+          <w:sz w:val="28"/>
+          <w:szCs w:val="28"/>
+        </w:rPr>
+        <w:t xml:space="preserve"> el sistema es capaz de generar una página web la cual mostrará un gráfico a lo largo del tiempo</w:t>
+      </w:r>
+      <w:r>
+        <w:rPr>
+          <w:sz w:val="28"/>
+          <w:szCs w:val="28"/>
+        </w:rPr>
+        <w:t xml:space="preserve"> para comparar los picos de tensión generados.</w:t>
       </w:r>
     </w:p>
     <w:p>
@@ -3202,7 +3369,7 @@
         <w:pStyle w:val="Ttulo1"/>
         <w:numPr>
           <w:ilvl w:val="0"/>
-          <w:numId w:val="11"/>
+          <w:numId w:val="16"/>
         </w:numPr>
       </w:pPr>
       <w:bookmarkStart w:id="9" w:name="_Toc213917323"/>
@@ -3264,6 +3431,22 @@
           <w:szCs w:val="28"/>
         </w:rPr>
         <w:t xml:space="preserve">. </w:t>
+      </w:r>
+    </w:p>
+    <w:p>
+      <w:pPr>
+        <w:pStyle w:val="NormalWeb"/>
+        <w:rPr>
+          <w:sz w:val="28"/>
+          <w:szCs w:val="28"/>
+        </w:rPr>
+      </w:pPr>
+      <w:r>
+        <w:rPr>
+          <w:sz w:val="28"/>
+          <w:szCs w:val="28"/>
+        </w:rPr>
+        <w:t>La baldosa viene dividida en tres partes; el tubo PVC, la baldosa en sí y la caja de madera. A través del tubo PVC pasan los cables que envían la tensión generada al microcontrolador en la caja.</w:t>
       </w:r>
     </w:p>
     <w:p>
@@ -3450,7 +3633,7 @@
           <w:lang w:eastAsia="es-AR"/>
           <w14:ligatures w14:val="none"/>
         </w:rPr>
-        <w:t>Ubicar la base de madera del sistema en el lugar deseado.</w:t>
+        <w:t xml:space="preserve">Se deben tener las tres partes; el tubo PVC, la caja de madera y la baldosa ya armada. Las salidas de la placa rectificadora deben pasar por el tubo PVC hasta el microcontrolador en la caja de madera. </w:t>
       </w:r>
     </w:p>
     <w:p>
@@ -3478,7 +3661,7 @@
           <w:lang w:eastAsia="es-AR"/>
           <w14:ligatures w14:val="none"/>
         </w:rPr>
-        <w:t>Comprobar que los resortes de las esquinas estén correctamente apoyados y que la placa tenga libertad de movimiento vertical.</w:t>
+        <w:t>Se deben colocar los soportes que sostienen el tubo PVC para la baldosa y la caja de madera, para ello se atornillan estos soportes en L con tornillos de 16mm que vienen incluidos con la baldosa.</w:t>
       </w:r>
     </w:p>
     <w:p>
@@ -3506,7 +3689,7 @@
           <w:lang w:eastAsia="es-AR"/>
           <w14:ligatures w14:val="none"/>
         </w:rPr>
-        <w:t xml:space="preserve">Revisar que los topes de goma estén bien posicionados para una </w:t>
+        <w:t xml:space="preserve">Sí se busca trasladar a algún lugar la base se debe tener cuidado con el tubo PVC que sostiene la caja de madera. </w:t>
       </w:r>
       <w:r>
         <w:rPr>
@@ -3517,7 +3700,7 @@
           <w:lang w:eastAsia="es-AR"/>
           <w14:ligatures w14:val="none"/>
         </w:rPr>
-        <w:t>distribución uniforme del peso.</w:t>
+        <w:t>Ubicar la base de madera del sistema en el lugar deseado.</w:t>
       </w:r>
     </w:p>
     <w:p>
@@ -3545,11 +3728,15 @@
           <w:lang w:eastAsia="es-AR"/>
           <w14:ligatures w14:val="none"/>
         </w:rPr>
-        <w:t>Ajustar los 4 topes de cada esquina para que estén correctamente insertados.</w:t>
+        <w:t>Comprobar que los resortes de las esquinas estén correctamente apoyados y que la placa tenga libertad de movimiento vertical.</w:t>
       </w:r>
     </w:p>
     <w:p>
       <w:pPr>
+        <w:numPr>
+          <w:ilvl w:val="0"/>
+          <w:numId w:val="7"/>
+        </w:numPr>
         <w:spacing w:before="100" w:beforeAutospacing="1" w:after="100" w:afterAutospacing="1" w:line="240" w:lineRule="auto"/>
         <w:rPr>
           <w:rFonts w:ascii="Times New Roman" w:eastAsia="Times New Roman" w:hAnsi="Times New Roman" w:cs="Times New Roman"/>
@@ -3569,6 +3756,71 @@
           <w:lang w:eastAsia="es-AR"/>
           <w14:ligatures w14:val="none"/>
         </w:rPr>
+        <w:t xml:space="preserve">Revisar que los topes estén bien posicionados para una </w:t>
+      </w:r>
+      <w:r>
+        <w:rPr>
+          <w:rFonts w:ascii="Times New Roman" w:eastAsia="Times New Roman" w:hAnsi="Times New Roman" w:cs="Times New Roman"/>
+          <w:kern w:val="0"/>
+          <w:sz w:val="28"/>
+          <w:szCs w:val="28"/>
+          <w:lang w:eastAsia="es-AR"/>
+          <w14:ligatures w14:val="none"/>
+        </w:rPr>
+        <w:t>distribución uniforme del peso.</w:t>
+      </w:r>
+    </w:p>
+    <w:p>
+      <w:pPr>
+        <w:numPr>
+          <w:ilvl w:val="0"/>
+          <w:numId w:val="7"/>
+        </w:numPr>
+        <w:spacing w:before="100" w:beforeAutospacing="1" w:after="100" w:afterAutospacing="1" w:line="240" w:lineRule="auto"/>
+        <w:rPr>
+          <w:rFonts w:ascii="Times New Roman" w:eastAsia="Times New Roman" w:hAnsi="Times New Roman" w:cs="Times New Roman"/>
+          <w:kern w:val="0"/>
+          <w:sz w:val="28"/>
+          <w:szCs w:val="28"/>
+          <w:lang w:eastAsia="es-AR"/>
+          <w14:ligatures w14:val="none"/>
+        </w:rPr>
+      </w:pPr>
+      <w:r>
+        <w:rPr>
+          <w:rFonts w:ascii="Times New Roman" w:eastAsia="Times New Roman" w:hAnsi="Times New Roman" w:cs="Times New Roman"/>
+          <w:kern w:val="0"/>
+          <w:sz w:val="28"/>
+          <w:szCs w:val="28"/>
+          <w:lang w:eastAsia="es-AR"/>
+          <w14:ligatures w14:val="none"/>
+        </w:rPr>
+        <w:t>Ajustar los 4 topes de cada esquina para que estén correctamente insertados.</w:t>
+      </w:r>
+    </w:p>
+    <w:p>
+      <w:pPr>
+        <w:spacing w:before="100" w:beforeAutospacing="1" w:after="100" w:afterAutospacing="1" w:line="240" w:lineRule="auto"/>
+        <w:ind w:left="360"/>
+        <w:rPr>
+          <w:rFonts w:ascii="Times New Roman" w:eastAsia="Times New Roman" w:hAnsi="Times New Roman" w:cs="Times New Roman"/>
+          <w:kern w:val="0"/>
+          <w:sz w:val="28"/>
+          <w:szCs w:val="28"/>
+          <w:lang w:eastAsia="es-AR"/>
+          <w14:ligatures w14:val="none"/>
+        </w:rPr>
+      </w:pPr>
+      <w:r>
+        <w:rPr>
+          <w:rFonts w:ascii="Times New Roman" w:eastAsia="Times New Roman" w:hAnsi="Times New Roman" w:cs="Times New Roman"/>
+          <w:kern w:val="0"/>
+          <w:sz w:val="28"/>
+          <w:szCs w:val="28"/>
+          <w:lang w:eastAsia="es-AR"/>
+          <w14:ligatures w14:val="none"/>
+        </w:rPr>
+        <w:lastRenderedPageBreak/>
         <w:t>3. Conexiones eléctricas</w:t>
       </w:r>
     </w:p>
@@ -3597,7 +3849,31 @@
           <w:lang w:eastAsia="es-AR"/>
           <w14:ligatures w14:val="none"/>
         </w:rPr>
-        <w:t>Conectar la placa de rectificación a la placa de almacenamiento, siguiendo la polaridad indicada.</w:t>
+        <w:t xml:space="preserve">Se debe asegurar de tener alimentada la placa del microcontrolador, para poder hacer que los datos se muestren en el </w:t>
+      </w:r>
+      <w:proofErr w:type="spellStart"/>
+      <w:r>
+        <w:rPr>
+          <w:rFonts w:ascii="Times New Roman" w:eastAsia="Times New Roman" w:hAnsi="Times New Roman" w:cs="Times New Roman"/>
+          <w:kern w:val="0"/>
+          <w:sz w:val="28"/>
+          <w:szCs w:val="28"/>
+          <w:lang w:eastAsia="es-AR"/>
+          <w14:ligatures w14:val="none"/>
+        </w:rPr>
+        <w:t>display</w:t>
+      </w:r>
+      <w:proofErr w:type="spellEnd"/>
+      <w:r>
+        <w:rPr>
+          <w:rFonts w:ascii="Times New Roman" w:eastAsia="Times New Roman" w:hAnsi="Times New Roman" w:cs="Times New Roman"/>
+          <w:kern w:val="0"/>
+          <w:sz w:val="28"/>
+          <w:szCs w:val="28"/>
+          <w:lang w:eastAsia="es-AR"/>
+          <w14:ligatures w14:val="none"/>
+        </w:rPr>
+        <w:t xml:space="preserve"> y se cree la página web. </w:t>
       </w:r>
     </w:p>
     <w:p>
@@ -3625,7 +3901,7 @@
           <w:lang w:eastAsia="es-AR"/>
           <w14:ligatures w14:val="none"/>
         </w:rPr>
-        <w:t>Asegurar la conexión del capacitor de 10 000 µF y de la batería Li-Po de 3,7 V según el esquema de montaje del proyecto.</w:t>
+        <w:t>Para que se pueda visualizar la página se debe crear una red local a la cual el microcontrolador se conectará para crear una página sin conexión a la cual se podrá acceder mediante la IP de la red.</w:t>
       </w:r>
     </w:p>
     <w:p>
@@ -3729,7 +4005,6 @@
           <w:lang w:eastAsia="es-AR"/>
           <w14:ligatures w14:val="none"/>
         </w:rPr>
-        <w:lastRenderedPageBreak/>
         <w:t>Una vez instalado, aplicar una leve presión sobre la superficie para comprobar que l</w:t>
       </w:r>
       <w:r>
@@ -3785,6 +4060,34 @@
     </w:p>
     <w:p>
       <w:pPr>
+        <w:numPr>
+          <w:ilvl w:val="0"/>
+          <w:numId w:val="9"/>
+        </w:numPr>
+        <w:spacing w:before="100" w:beforeAutospacing="1" w:after="100" w:afterAutospacing="1" w:line="240" w:lineRule="auto"/>
+        <w:rPr>
+          <w:rFonts w:ascii="Times New Roman" w:eastAsia="Times New Roman" w:hAnsi="Times New Roman" w:cs="Times New Roman"/>
+          <w:kern w:val="0"/>
+          <w:sz w:val="28"/>
+          <w:szCs w:val="28"/>
+          <w:lang w:eastAsia="es-AR"/>
+          <w14:ligatures w14:val="none"/>
+        </w:rPr>
+      </w:pPr>
+      <w:r>
+        <w:rPr>
+          <w:rFonts w:ascii="Times New Roman" w:eastAsia="Times New Roman" w:hAnsi="Times New Roman" w:cs="Times New Roman"/>
+          <w:kern w:val="0"/>
+          <w:sz w:val="28"/>
+          <w:szCs w:val="28"/>
+          <w:lang w:eastAsia="es-AR"/>
+          <w14:ligatures w14:val="none"/>
+        </w:rPr>
+        <w:t>Verificar la creación correcta de la página web para visualizar los datos, teniendo el microcontrolador correctamente conectado a la red local.</w:t>
+      </w:r>
+    </w:p>
+    <w:p>
+      <w:pPr>
         <w:spacing w:before="100" w:beforeAutospacing="1" w:after="100" w:afterAutospacing="1" w:line="240" w:lineRule="auto"/>
         <w:rPr>
           <w:rFonts w:ascii="Times New Roman" w:eastAsia="Times New Roman" w:hAnsi="Times New Roman" w:cs="Times New Roman"/>
@@ -3834,58 +4137,6 @@
         </w:rPr>
         <w:t>En una aplicación real (como un pasillo o andén), se recomienda que PL.E.PE.R quede nivelado con el suelo o montado dentro de un marco protector que impida desplazamientos laterales.</w:t>
       </w:r>
-    </w:p>
-    <w:p>
-      <w:pPr>
-        <w:numPr>
-          <w:ilvl w:val="0"/>
-          <w:numId w:val="10"/>
-        </w:numPr>
-        <w:spacing w:before="100" w:beforeAutospacing="1" w:after="100" w:afterAutospacing="1" w:line="240" w:lineRule="auto"/>
-        <w:rPr>
-          <w:rFonts w:ascii="Times New Roman" w:eastAsia="Times New Roman" w:hAnsi="Times New Roman" w:cs="Times New Roman"/>
-          <w:kern w:val="0"/>
-          <w:sz w:val="28"/>
-          <w:szCs w:val="28"/>
-          <w:lang w:eastAsia="es-AR"/>
-          <w14:ligatures w14:val="none"/>
-        </w:rPr>
-      </w:pPr>
-      <w:r>
-        <w:rPr>
-          <w:rFonts w:ascii="Times New Roman" w:eastAsia="Times New Roman" w:hAnsi="Times New Roman" w:cs="Times New Roman"/>
-          <w:kern w:val="0"/>
-          <w:sz w:val="28"/>
-          <w:szCs w:val="28"/>
-          <w:lang w:eastAsia="es-AR"/>
-          <w14:ligatures w14:val="none"/>
-        </w:rPr>
-        <w:t xml:space="preserve">El </w:t>
-      </w:r>
-      <w:proofErr w:type="spellStart"/>
-      <w:r>
-        <w:rPr>
-          <w:rFonts w:ascii="Times New Roman" w:eastAsia="Times New Roman" w:hAnsi="Times New Roman" w:cs="Times New Roman"/>
-          <w:kern w:val="0"/>
-          <w:sz w:val="28"/>
-          <w:szCs w:val="28"/>
-          <w:lang w:eastAsia="es-AR"/>
-          <w14:ligatures w14:val="none"/>
-        </w:rPr>
-        <w:t>display</w:t>
-      </w:r>
-      <w:proofErr w:type="spellEnd"/>
-      <w:r>
-        <w:rPr>
-          <w:rFonts w:ascii="Times New Roman" w:eastAsia="Times New Roman" w:hAnsi="Times New Roman" w:cs="Times New Roman"/>
-          <w:kern w:val="0"/>
-          <w:sz w:val="28"/>
-          <w:szCs w:val="28"/>
-          <w:lang w:eastAsia="es-AR"/>
-          <w14:ligatures w14:val="none"/>
-        </w:rPr>
-        <w:t xml:space="preserve"> puede colocarse en una zona visible, protegida por una cubierta transparente.</w:t>
-      </w:r>
       <w:r>
         <w:rPr>
           <w:rFonts w:ascii="Times New Roman" w:hAnsi="Times New Roman" w:cs="Times New Roman"/>
@@ -3910,7 +4161,7 @@
         <w:pStyle w:val="Ttulo1"/>
         <w:numPr>
           <w:ilvl w:val="0"/>
-          <w:numId w:val="11"/>
+          <w:numId w:val="16"/>
         </w:numPr>
       </w:pPr>
       <w:bookmarkStart w:id="11" w:name="_Toc213917324"/>
@@ -3984,6 +4235,7 @@
           <w:rFonts w:ascii="Times New Roman" w:hAnsi="Times New Roman" w:cs="Times New Roman"/>
           <w:noProof/>
         </w:rPr>
+        <w:lastRenderedPageBreak/>
         <w:drawing>
           <wp:inline distT="0" distB="0" distL="0" distR="0" wp14:anchorId="2DBEB561" wp14:editId="67911EBC">
             <wp:extent cx="5084445" cy="2584462"/>
@@ -4061,7 +4313,6 @@
         <w:rPr>
           <w:noProof/>
         </w:rPr>
-        <w:lastRenderedPageBreak/>
         <w:drawing>
           <wp:inline distT="0" distB="0" distL="0" distR="0" wp14:anchorId="6D7D6312" wp14:editId="1909CC3B">
             <wp:extent cx="3442556" cy="3387090"/>
@@ -4151,6 +4402,7 @@
         <w:rPr>
           <w:noProof/>
         </w:rPr>
+        <w:lastRenderedPageBreak/>
         <w:drawing>
           <wp:inline distT="0" distB="0" distL="0" distR="0" wp14:anchorId="64A14D27" wp14:editId="142CB527">
             <wp:extent cx="4511040" cy="2710783"/>
@@ -4242,6 +4494,46 @@
           <w:rFonts w:ascii="Times New Roman" w:hAnsi="Times New Roman" w:cs="Times New Roman"/>
         </w:rPr>
       </w:pPr>
+      <w:r>
+        <w:rPr>
+          <w:rFonts w:ascii="Times New Roman" w:hAnsi="Times New Roman" w:cs="Times New Roman"/>
+        </w:rPr>
+        <w:drawing>
+          <wp:inline distT="0" distB="0" distL="0" distR="0" wp14:anchorId="724B2C31" wp14:editId="702D20E5">
+            <wp:extent cx="5579745" cy="4478020"/>
+            <wp:effectExtent l="0" t="0" r="1905" b="0"/>
+            <wp:docPr id="1533403385" name="Imagen 1"/>
+            <wp:cNvGraphicFramePr>
+              <a:graphicFrameLocks xmlns:a="http://schemas.openxmlformats.org/drawingml/2006/main" noChangeAspect="1"/>
+            </wp:cNvGraphicFramePr>
+            <a:graphic xmlns:a="http://schemas.openxmlformats.org/drawingml/2006/main">
+              <a:graphicData uri="http://schemas.openxmlformats.org/drawingml/2006/picture">
+                <pic:pic xmlns:pic="http://schemas.openxmlformats.org/drawingml/2006/picture">
+                  <pic:nvPicPr>
+                    <pic:cNvPr id="1533403385" name=""/>
+                    <pic:cNvPicPr/>
+                  </pic:nvPicPr>
+                  <pic:blipFill>
+                    <a:blip r:embed="rId12"/>
+                    <a:stretch>
+                      <a:fillRect/>
+                    </a:stretch>
+                  </pic:blipFill>
+                  <pic:spPr>
+                    <a:xfrm>
+                      <a:off x="0" y="0"/>
+                      <a:ext cx="5579745" cy="4478020"/>
+                    </a:xfrm>
+                    <a:prstGeom prst="rect">
+                      <a:avLst/>
+                    </a:prstGeom>
+                  </pic:spPr>
+                </pic:pic>
+              </a:graphicData>
+            </a:graphic>
+          </wp:inline>
+        </w:drawing>
+      </w:r>
     </w:p>
     <w:p>
       <w:pPr>
@@ -4264,7 +4556,7 @@
         <w:pStyle w:val="Ttulo1"/>
         <w:numPr>
           <w:ilvl w:val="0"/>
-          <w:numId w:val="11"/>
+          <w:numId w:val="16"/>
         </w:numPr>
       </w:pPr>
       <w:bookmarkStart w:id="12" w:name="_Toc213917325"/>
@@ -4446,7 +4738,7 @@
           <w:szCs w:val="28"/>
           <w:lang w:eastAsia="es-AR"/>
         </w:rPr>
-        <w:t>Verificar el nivel de carga de la batería y el correcto funcionamiento del sistema de almacenamiento</w:t>
+        <w:t xml:space="preserve">Verificar el nivel de carga de la batería y el correcto funcionamiento del </w:t>
       </w:r>
       <w:r>
         <w:rPr>
@@ -4455,7 +4747,16 @@
           <w:szCs w:val="28"/>
           <w:lang w:eastAsia="es-AR"/>
         </w:rPr>
-        <w:t xml:space="preserve"> periódicamente</w:t>
+        <w:t xml:space="preserve">microcontrolador </w:t>
+      </w:r>
+      <w:r>
+        <w:rPr>
+          <w:rFonts w:ascii="Times New Roman" w:hAnsi="Times New Roman" w:cs="Times New Roman"/>
+          <w:sz w:val="28"/>
+          <w:szCs w:val="28"/>
+          <w:lang w:eastAsia="es-AR"/>
+        </w:rPr>
+        <w:t>periódicamente</w:t>
       </w:r>
       <w:r>
         <w:rPr>
@@ -4523,7 +4824,7 @@
         <w:pStyle w:val="Ttulo1"/>
         <w:numPr>
           <w:ilvl w:val="0"/>
-          <w:numId w:val="11"/>
+          <w:numId w:val="16"/>
         </w:numPr>
       </w:pPr>
       <w:bookmarkStart w:id="13" w:name="_Toc213917326"/>
@@ -4701,33 +5002,6 @@
     </w:p>
     <w:p>
       <w:pPr>
-        <w:spacing w:before="100" w:beforeAutospacing="1" w:after="100" w:afterAutospacing="1" w:line="240" w:lineRule="auto"/>
-        <w:rPr>
-          <w:rFonts w:ascii="Times New Roman" w:hAnsi="Times New Roman" w:cs="Times New Roman"/>
-          <w:color w:val="000000" w:themeColor="text1"/>
-          <w:sz w:val="28"/>
-          <w:szCs w:val="28"/>
-        </w:rPr>
-      </w:pPr>
-    </w:p>
-    <w:p>
-      <w:pPr>
-        <w:spacing w:line="276" w:lineRule="auto"/>
-        <w:rPr>
-          <w:rFonts w:ascii="Times New Roman" w:hAnsi="Times New Roman" w:cs="Times New Roman"/>
-        </w:rPr>
-      </w:pPr>
-    </w:p>
-    <w:p>
-      <w:pPr>
-        <w:spacing w:line="276" w:lineRule="auto"/>
-        <w:rPr>
-          <w:rFonts w:ascii="Times New Roman" w:hAnsi="Times New Roman" w:cs="Times New Roman"/>
-        </w:rPr>
-      </w:pPr>
-    </w:p>
-    <w:p>
-      <w:pPr>
         <w:spacing w:line="276" w:lineRule="auto"/>
         <w:rPr>
           <w:rFonts w:ascii="Times New Roman" w:hAnsi="Times New Roman" w:cs="Times New Roman"/>
@@ -4739,7 +5013,7 @@
         <w:pStyle w:val="Ttulo1"/>
         <w:numPr>
           <w:ilvl w:val="0"/>
-          <w:numId w:val="11"/>
+          <w:numId w:val="16"/>
         </w:numPr>
       </w:pPr>
       <w:bookmarkStart w:id="14" w:name="_Toc213917327"/>
@@ -5472,10 +5746,16 @@
       </w:pPr>
     </w:p>
     <w:sectPr>
-      <w:headerReference w:type="default" r:id="rId12"/>
+      <w:headerReference w:type="default" r:id="rId13"/>
       <w:type w:val="continuous"/>
       <w:pgSz w:w="11906" w:h="16838"/>
       <w:pgMar w:top="1264" w:right="1701" w:bottom="1412" w:left="1418" w:header="142" w:footer="709" w:gutter="0"/>
+      <w:pgBorders w:display="firstPage" w:offsetFrom="page">
+        <w:top w:val="single" w:sz="36" w:space="24" w:color="124F1A" w:themeColor="accent3" w:themeShade="BF"/>
+        <w:left w:val="single" w:sz="36" w:space="24" w:color="124F1A" w:themeColor="accent3" w:themeShade="BF"/>
+        <w:bottom w:val="single" w:sz="36" w:space="24" w:color="124F1A" w:themeColor="accent3" w:themeShade="BF"/>
+        <w:right w:val="single" w:sz="36" w:space="24" w:color="124F1A" w:themeColor="accent3" w:themeShade="BF"/>
+      </w:pgBorders>
       <w:pgNumType w:start="0"/>
       <w:cols w:space="708"/>
       <w:titlePg/>

</xml_diff>